<commit_message>
lab 3 out of 7 done
</commit_message>
<xml_diff>
--- a/Lab 7 Debugging.docx
+++ b/Lab 7 Debugging.docx
@@ -112,8 +112,6 @@
             <w:r>
               <w:t>Looked through each class and header and read through them to see if there was anything missing or not supposed to be there. The error in this task was a missing semicolon “;” at the end of the Enemy header file.</w:t>
             </w:r>
-            <w:bookmarkStart w:id="0" w:name="_GoBack"/>
-            <w:bookmarkEnd w:id="0"/>
           </w:p>
           <w:p>
             <w:pPr>
@@ -201,6 +199,9 @@
               <w:pStyle w:val="ListParagraph"/>
               <w:ind w:left="0"/>
             </w:pPr>
+            <w:r>
+              <w:t>Again, for this program I looked through the header files and classes to see if there was anything missing. I found that in the player header file there was a colon “:” missing when initialising the private objects.</w:t>
+            </w:r>
           </w:p>
           <w:p>
             <w:pPr>
@@ -229,18 +230,10 @@
         <w:t>Application Week 7_</w:t>
       </w:r>
       <w:r>
-        <w:t xml:space="preserve">3 is </w:t>
-      </w:r>
-      <w:proofErr w:type="gramStart"/>
-      <w:r>
-        <w:t xml:space="preserve">similar </w:t>
-      </w:r>
-      <w:r>
-        <w:t>to</w:t>
-      </w:r>
-      <w:proofErr w:type="gramEnd"/>
-      <w:r>
-        <w:t xml:space="preserve"> 7_</w:t>
+        <w:t xml:space="preserve">3 is similar </w:t>
+      </w:r>
+      <w:r>
+        <w:t>to 7_</w:t>
       </w:r>
       <w:r>
         <w:t>2</w:t>
@@ -255,18 +248,10 @@
         <w:t>,</w:t>
       </w:r>
       <w:r>
-        <w:t xml:space="preserve"> but suffers from a runtime error. You must find and fix the </w:t>
-      </w:r>
-      <w:proofErr w:type="gramStart"/>
-      <w:r>
-        <w:t>error</w:t>
-      </w:r>
-      <w:r>
-        <w:t>,</w:t>
-      </w:r>
-      <w:proofErr w:type="gramEnd"/>
-      <w:r>
-        <w:t xml:space="preserve"> the fixed application should have a player the teleports and shoots several bullets. I</w:t>
+        <w:t xml:space="preserve"> but suffers from a runtime error. You must find and fix the error</w:t>
+      </w:r>
+      <w:r>
+        <w:t>, the fixed application should have a player the teleports and shoots several bullets. I</w:t>
       </w:r>
       <w:r>
         <w:t>n the box below w</w:t>
@@ -304,6 +289,14 @@
               <w:pStyle w:val="ListParagraph"/>
               <w:ind w:left="0"/>
             </w:pPr>
+            <w:r>
+              <w:t>Added bullet to watch list its value was NULL as it wasn’t initialized a new Bullet had to be created in the player class. “bullet = new Bullet”</w:t>
+            </w:r>
+            <w:r>
+              <w:t>.</w:t>
+            </w:r>
+            <w:bookmarkStart w:id="0" w:name="_GoBack"/>
+            <w:bookmarkEnd w:id="0"/>
           </w:p>
           <w:p>
             <w:pPr>
@@ -335,7 +328,11 @@
         <w:t>7_</w:t>
       </w:r>
       <w:r>
-        <w:t>4 contains a player and bullet objects. This application compiles but suffers from a runtime error. You must find and fix the error, in the box below write down what the error was, how you found it (what debugging steps did you take, what information was useful) and how you would fix it.</w:t>
+        <w:t xml:space="preserve">4 contains a player and bullet objects. This application compiles but suffers from a runtime error. You must find and fix the error, in the box below write down </w:t>
+      </w:r>
+      <w:r>
+        <w:lastRenderedPageBreak/>
+        <w:t>what the error was, how you found it (what debugging steps did you take, what information was useful) and how you would fix it.</w:t>
       </w:r>
     </w:p>
     <w:tbl>
@@ -389,7 +386,6 @@
         </w:numPr>
       </w:pPr>
       <w:r>
-        <w:lastRenderedPageBreak/>
         <w:t>Applicat</w:t>
       </w:r>
       <w:r>
@@ -606,15 +602,7 @@
         </w:numPr>
       </w:pPr>
       <w:r>
-        <w:t xml:space="preserve">The coursework brief is on My Learning Space, under the Assessment tile. Read over the brief and write down a rough outline/design for </w:t>
-      </w:r>
-      <w:proofErr w:type="gramStart"/>
-      <w:r>
-        <w:t>you</w:t>
-      </w:r>
-      <w:proofErr w:type="gramEnd"/>
-      <w:r>
-        <w:t xml:space="preserve"> coursework game idea. Think carefully and write down how you game meets each of the coursework requirements.</w:t>
+        <w:t>The coursework brief is on My Learning Space, under the Assessment tile. Read over the brief and write down a rough outline/design for you coursework game idea. Think carefully and write down how you game meets each of the coursework requirements.</w:t>
       </w:r>
       <w:r>
         <w:br/>

</xml_diff>